<commit_message>
Updating my Expo Profile for the expo and the 2 QR Codes Used
</commit_message>
<xml_diff>
--- a/Expo Preparation/CP_Roisin_McPhillips_2022.docx
+++ b/Expo Preparation/CP_Roisin_McPhillips_2022.docx
@@ -12,12 +12,12 @@
       <w:tblGrid>
         <w:gridCol w:w="2093"/>
         <w:gridCol w:w="1559"/>
-        <w:gridCol w:w="3668"/>
+        <w:gridCol w:w="6408"/>
       </w:tblGrid>
       <w:tr>
         <w:tc>
           <w:tcPr>
-            <w:tcW w:w="7320" w:type="dxa"/>
+            <w:tcW w:w="10060" w:type="dxa"/>
             <w:gridSpan w:val="3"/>
           </w:tcPr>
           <w:p>
@@ -86,9 +86,9 @@
                 <w:szCs w:val="20"/>
               </w:rPr>
               <w:drawing>
-                <wp:inline distT="0" distB="0" distL="0" distR="0" wp14:anchorId="7D54CD65" wp14:editId="169A4427">
-                  <wp:extent cx="1132114" cy="2013769"/>
-                  <wp:effectExtent l="0" t="0" r="0" b="5715"/>
+                <wp:inline distT="0" distB="0" distL="0" distR="0" wp14:anchorId="7D54CD65" wp14:editId="02F527A6">
+                  <wp:extent cx="970634" cy="1726531"/>
+                  <wp:effectExtent l="0" t="0" r="1270" b="7620"/>
                   <wp:docPr id="4" name="Picture 4" descr="A person with long hair&#10;&#10;Description automatically generated with low confidence"/>
                   <wp:cNvGraphicFramePr>
                     <a:graphicFrameLocks xmlns:a="http://schemas.openxmlformats.org/drawingml/2006/main" noChangeAspect="1"/>
@@ -115,7 +115,7 @@
                         <pic:spPr>
                           <a:xfrm>
                             <a:off x="0" y="0"/>
-                            <a:ext cx="1140461" cy="2028616"/>
+                            <a:ext cx="996973" cy="1773381"/>
                           </a:xfrm>
                           <a:prstGeom prst="rect">
                             <a:avLst/>
@@ -153,7 +153,7 @@
         </w:tc>
         <w:tc>
           <w:tcPr>
-            <w:tcW w:w="3668" w:type="dxa"/>
+            <w:tcW w:w="6408" w:type="dxa"/>
           </w:tcPr>
           <w:p>
             <w:pPr>
@@ -222,7 +222,7 @@
         </w:tc>
         <w:tc>
           <w:tcPr>
-            <w:tcW w:w="3668" w:type="dxa"/>
+            <w:tcW w:w="6408" w:type="dxa"/>
           </w:tcPr>
           <w:p>
             <w:pPr>
@@ -284,14 +284,14 @@
         </w:tc>
         <w:tc>
           <w:tcPr>
-            <w:tcW w:w="3668" w:type="dxa"/>
+            <w:tcW w:w="6408" w:type="dxa"/>
           </w:tcPr>
           <w:p>
             <w:pPr>
               <w:spacing w:before="240" w:after="200"/>
               <w:rPr>
-                <w:sz w:val="22"/>
-                <w:szCs w:val="20"/>
+                <w:sz w:val="20"/>
+                <w:szCs w:val="18"/>
               </w:rPr>
             </w:pPr>
             <w:r>
@@ -346,13 +346,13 @@
         </w:tc>
         <w:tc>
           <w:tcPr>
-            <w:tcW w:w="3668" w:type="dxa"/>
+            <w:tcW w:w="6408" w:type="dxa"/>
           </w:tcPr>
           <w:p>
             <w:pPr>
               <w:spacing w:before="240" w:after="200"/>
               <w:rPr>
-                <w:sz w:val="22"/>
+                <w:sz w:val="20"/>
                 <w:szCs w:val="20"/>
               </w:rPr>
             </w:pPr>
@@ -361,23 +361,9 @@
                 <w:rPr>
                   <w:rStyle w:val="Hyperlink"/>
                   <w:sz w:val="22"/>
-                  <w:szCs w:val="20"/>
+                  <w:szCs w:val="22"/>
                 </w:rPr>
-                <w:t>D0</w:t>
-              </w:r>
-              <w:r>
-                <w:rPr>
-                  <w:rStyle w:val="Hyperlink"/>
-                </w:rPr>
-                <w:t>0219161@</w:t>
-              </w:r>
-              <w:r>
-                <w:rPr>
-                  <w:rStyle w:val="Hyperlink"/>
-                  <w:sz w:val="22"/>
-                  <w:szCs w:val="20"/>
-                </w:rPr>
-                <w:t>dkit.student.ie</w:t>
+                <w:t>D00219161@dkit.student.ie</w:t>
               </w:r>
             </w:hyperlink>
           </w:p>
@@ -432,7 +418,7 @@
         </w:tc>
         <w:tc>
           <w:tcPr>
-            <w:tcW w:w="5227" w:type="dxa"/>
+            <w:tcW w:w="7967" w:type="dxa"/>
             <w:gridSpan w:val="2"/>
           </w:tcPr>
           <w:p>
@@ -455,13 +441,7 @@
                 <w:sz w:val="20"/>
                 <w:szCs w:val="20"/>
               </w:rPr>
-              <w:t>i</w:t>
-            </w:r>
-            <w:r>
-              <w:rPr>
-                <w:sz w:val="20"/>
-              </w:rPr>
-              <w:t xml:space="preserve">s an app that </w:t>
+              <w:t xml:space="preserve">is an app that </w:t>
             </w:r>
             <w:r>
               <w:rPr>
@@ -489,6 +469,34 @@
                 <w:szCs w:val="20"/>
               </w:rPr>
               <w:t>shows or recommends nearby repair shops in situations when a mechanic is needed using GPS location. The app will also recommend phone numbers to various roadside assistance personnel as the users request when they have broken down.</w:t>
+            </w:r>
+            <w:r>
+              <w:rPr>
+                <w:sz w:val="20"/>
+                <w:szCs w:val="20"/>
+              </w:rPr>
+              <w:t xml:space="preserve"> </w:t>
+            </w:r>
+            <w:r>
+              <w:rPr>
+                <w:sz w:val="20"/>
+                <w:szCs w:val="20"/>
+              </w:rPr>
+              <w:t>The app also allows users to manually select the type of fault they may be experiencing</w:t>
+            </w:r>
+            <w:r>
+              <w:rPr>
+                <w:sz w:val="20"/>
+                <w:szCs w:val="20"/>
+              </w:rPr>
+              <w:t xml:space="preserve"> </w:t>
+            </w:r>
+            <w:r>
+              <w:rPr>
+                <w:sz w:val="20"/>
+                <w:szCs w:val="20"/>
+              </w:rPr>
+              <w:t>by using a Q&amp;A Forum.</w:t>
             </w:r>
           </w:p>
         </w:tc>
@@ -542,7 +550,7 @@
         </w:tc>
         <w:tc>
           <w:tcPr>
-            <w:tcW w:w="5227" w:type="dxa"/>
+            <w:tcW w:w="7967" w:type="dxa"/>
             <w:gridSpan w:val="2"/>
           </w:tcPr>
           <w:p>
@@ -558,7 +566,28 @@
                 <w:sz w:val="20"/>
                 <w:szCs w:val="20"/>
               </w:rPr>
-              <w:t xml:space="preserve">The main roles I have as part of </w:t>
+              <w:t xml:space="preserve">My </w:t>
+            </w:r>
+            <w:r>
+              <w:rPr>
+                <w:sz w:val="20"/>
+                <w:szCs w:val="20"/>
+              </w:rPr>
+              <w:t>main roles I ha</w:t>
+            </w:r>
+            <w:r>
+              <w:rPr>
+                <w:sz w:val="20"/>
+                <w:szCs w:val="20"/>
+              </w:rPr>
+              <w:t>ve</w:t>
+            </w:r>
+            <w:r>
+              <w:rPr>
+                <w:sz w:val="20"/>
+                <w:szCs w:val="20"/>
+              </w:rPr>
+              <w:t xml:space="preserve"> as part of </w:t>
             </w:r>
             <w:r>
               <w:rPr>
@@ -572,28 +601,84 @@
                 <w:sz w:val="20"/>
                 <w:szCs w:val="20"/>
               </w:rPr>
-              <w:t xml:space="preserve"> are </w:t>
-            </w:r>
-            <w:r>
-              <w:rPr>
-                <w:sz w:val="20"/>
-                <w:szCs w:val="20"/>
-              </w:rPr>
-              <w:t>Lead Frontend Developer, GitHub Version Control, Scrum Master, and Tester. As a team of 1 I oversee each release and sprint planning as Scrum Master to ensure I stay on track to be as efficient as possible. As the Lead Frontend Developer, I have worked on implementing React Native, Expo and Node.js for the app development while using Visual Studio Code. I have also used technologies like txs, js</w:t>
-            </w:r>
-            <w:r>
-              <w:rPr>
-                <w:sz w:val="20"/>
-                <w:szCs w:val="20"/>
-              </w:rPr>
-              <w:t xml:space="preserve">, css and sass while in developer mode. I have also version controlled all work completed by using GitHub to track the work completed using branches. As the tester it is important, I test the application to get real users inputs. I </w:t>
-            </w:r>
-            <w:r>
-              <w:rPr>
-                <w:sz w:val="20"/>
-                <w:szCs w:val="20"/>
-              </w:rPr>
-              <w:t>have used user acceptance testing.</w:t>
+              <w:t xml:space="preserve"> </w:t>
+            </w:r>
+            <w:r>
+              <w:rPr>
+                <w:sz w:val="20"/>
+                <w:szCs w:val="20"/>
+              </w:rPr>
+              <w:t xml:space="preserve">are </w:t>
+            </w:r>
+            <w:r>
+              <w:rPr>
+                <w:sz w:val="20"/>
+                <w:szCs w:val="20"/>
+              </w:rPr>
+              <w:t xml:space="preserve">Scrum Master, </w:t>
+            </w:r>
+            <w:r>
+              <w:rPr>
+                <w:sz w:val="20"/>
+                <w:szCs w:val="20"/>
+              </w:rPr>
+              <w:t xml:space="preserve">Lead Frontend Developer, GitHub Version Control, and Tester. </w:t>
+            </w:r>
+            <w:r>
+              <w:rPr>
+                <w:sz w:val="20"/>
+                <w:szCs w:val="20"/>
+              </w:rPr>
+              <w:t xml:space="preserve">As scrum master </w:t>
+            </w:r>
+            <w:r>
+              <w:rPr>
+                <w:sz w:val="20"/>
+                <w:szCs w:val="20"/>
+              </w:rPr>
+              <w:t>I oversee each release and sprint planning to ensure I stay on track to be as efficient as possible. As the Lead Frontend Developer, I have worked on implementing React Native, Expo and Node.js for the app development while using Visual Studio Code. I have also used technologies like txs, js</w:t>
+            </w:r>
+            <w:r>
+              <w:rPr>
+                <w:sz w:val="20"/>
+                <w:szCs w:val="20"/>
+              </w:rPr>
+              <w:t xml:space="preserve">, css and sass while in developer mode. I have also version controlled all work completed by using GitHub to track the work completed using branches. As the tester it </w:t>
+            </w:r>
+            <w:r>
+              <w:rPr>
+                <w:sz w:val="20"/>
+                <w:szCs w:val="20"/>
+              </w:rPr>
+              <w:t>was</w:t>
+            </w:r>
+            <w:r>
+              <w:rPr>
+                <w:sz w:val="20"/>
+                <w:szCs w:val="20"/>
+              </w:rPr>
+              <w:t xml:space="preserve"> important, I test the application to get real users inputs. I </w:t>
+            </w:r>
+            <w:r>
+              <w:rPr>
+                <w:sz w:val="20"/>
+                <w:szCs w:val="20"/>
+              </w:rPr>
+              <w:t>have used user acceptance testing</w:t>
+            </w:r>
+            <w:r>
+              <w:rPr>
+                <w:sz w:val="20"/>
+                <w:szCs w:val="20"/>
+              </w:rPr>
+              <w:t xml:space="preserve"> to implement testing</w:t>
+            </w:r>
+            <w:r>
+              <w:rPr>
+                <w:sz w:val="20"/>
+                <w:szCs w:val="20"/>
+              </w:rPr>
+              <w:t>.</w:t>
             </w:r>
           </w:p>
         </w:tc>
@@ -619,74 +704,35 @@
                 <w:sz w:val="22"/>
                 <w:szCs w:val="20"/>
               </w:rPr>
-              <w:t>Team Page</w:t>
+              <w:t>Individual Portfolio</w:t>
             </w:r>
           </w:p>
         </w:tc>
         <w:tc>
           <w:tcPr>
-            <w:tcW w:w="5227" w:type="dxa"/>
+            <w:tcW w:w="7967" w:type="dxa"/>
             <w:gridSpan w:val="2"/>
           </w:tcPr>
           <w:p>
             <w:pPr>
               <w:spacing w:before="240" w:after="200"/>
               <w:rPr>
-                <w:sz w:val="20"/>
-              </w:rPr>
-            </w:pPr>
-          </w:p>
-        </w:tc>
-      </w:tr>
-      <w:tr>
-        <w:tc>
-          <w:tcPr>
-            <w:tcW w:w="2093" w:type="dxa"/>
-          </w:tcPr>
-          <w:p>
-            <w:pPr>
-              <w:spacing w:before="240" w:line="276" w:lineRule="auto"/>
-              <w:jc w:val="right"/>
-              <w:rPr>
-                <w:b/>
-                <w:sz w:val="22"/>
-                <w:szCs w:val="20"/>
-              </w:rPr>
-            </w:pPr>
-            <w:r>
-              <w:rPr>
-                <w:b/>
-                <w:sz w:val="22"/>
-                <w:szCs w:val="20"/>
-              </w:rPr>
-              <w:t>Individual Portfolio</w:t>
-            </w:r>
-          </w:p>
-        </w:tc>
-        <w:tc>
-          <w:tcPr>
-            <w:tcW w:w="5227" w:type="dxa"/>
-            <w:gridSpan w:val="2"/>
-          </w:tcPr>
-          <w:p>
-            <w:pPr>
-              <w:spacing w:before="240" w:after="200"/>
-              <w:rPr>
-                <w:sz w:val="20"/>
-                <w:szCs w:val="20"/>
-              </w:rPr>
-            </w:pPr>
-            <w:r>
-              <w:rPr>
                 <w:noProof/>
                 <w:sz w:val="20"/>
                 <w:szCs w:val="20"/>
               </w:rPr>
+            </w:pPr>
+            <w:r>
+              <w:rPr>
+                <w:noProof/>
+                <w:sz w:val="20"/>
+                <w:szCs w:val="20"/>
+              </w:rPr>
               <w:drawing>
-                <wp:inline distT="0" distB="0" distL="0" distR="0" wp14:anchorId="453ED2DC" wp14:editId="6379F373">
-                  <wp:extent cx="1817914" cy="1817914"/>
+                <wp:inline distT="0" distB="0" distL="0" distR="0" wp14:anchorId="363ECDFD" wp14:editId="6151EDA4">
+                  <wp:extent cx="1269331" cy="1649801"/>
                   <wp:effectExtent l="0" t="0" r="0" b="0"/>
-                  <wp:docPr id="3" name="Picture 3" descr="Qr code&#10;&#10;Description automatically generated"/>
+                  <wp:docPr id="2" name="Picture 2" descr="Qr code&#10;&#10;Description automatically generated"/>
                   <wp:cNvGraphicFramePr>
                     <a:graphicFrameLocks xmlns:a="http://schemas.openxmlformats.org/drawingml/2006/main" noChangeAspect="1"/>
                   </wp:cNvGraphicFramePr>
@@ -694,7 +740,7 @@
                     <a:graphicData uri="http://schemas.openxmlformats.org/drawingml/2006/picture">
                       <pic:pic xmlns:pic="http://schemas.openxmlformats.org/drawingml/2006/picture">
                         <pic:nvPicPr>
-                          <pic:cNvPr id="3" name="Picture 3" descr="Qr code&#10;&#10;Description automatically generated"/>
+                          <pic:cNvPr id="2" name="Picture 2" descr="Qr code&#10;&#10;Description automatically generated"/>
                           <pic:cNvPicPr/>
                         </pic:nvPicPr>
                         <pic:blipFill>
@@ -712,7 +758,7 @@
                         <pic:spPr>
                           <a:xfrm>
                             <a:off x="0" y="0"/>
-                            <a:ext cx="1826201" cy="1826201"/>
+                            <a:ext cx="1291082" cy="1678072"/>
                           </a:xfrm>
                           <a:prstGeom prst="rect">
                             <a:avLst/>
@@ -730,7 +776,6 @@
               <w:spacing w:before="240" w:after="200"/>
               <w:rPr>
                 <w:sz w:val="20"/>
-                <w:szCs w:val="20"/>
               </w:rPr>
             </w:pPr>
             <w:hyperlink r:id="rId8" w:history="1">
@@ -741,6 +786,117 @@
                   <w:szCs w:val="20"/>
                 </w:rPr>
                 <w:t>http://surl.li/bqjix</w:t>
+              </w:r>
+            </w:hyperlink>
+            <w:r>
+              <w:rPr>
+                <w:sz w:val="20"/>
+                <w:szCs w:val="20"/>
+              </w:rPr>
+              <w:t xml:space="preserve"> </w:t>
+            </w:r>
+          </w:p>
+        </w:tc>
+      </w:tr>
+      <w:tr>
+        <w:tc>
+          <w:tcPr>
+            <w:tcW w:w="2093" w:type="dxa"/>
+          </w:tcPr>
+          <w:p>
+            <w:pPr>
+              <w:spacing w:before="240" w:line="276" w:lineRule="auto"/>
+              <w:jc w:val="right"/>
+              <w:rPr>
+                <w:b/>
+                <w:sz w:val="22"/>
+                <w:szCs w:val="20"/>
+              </w:rPr>
+            </w:pPr>
+            <w:r>
+              <w:rPr>
+                <w:b/>
+                <w:sz w:val="22"/>
+                <w:szCs w:val="20"/>
+              </w:rPr>
+              <w:t>Team Portfolio</w:t>
+            </w:r>
+          </w:p>
+        </w:tc>
+        <w:tc>
+          <w:tcPr>
+            <w:tcW w:w="7967" w:type="dxa"/>
+            <w:gridSpan w:val="2"/>
+          </w:tcPr>
+          <w:p>
+            <w:pPr>
+              <w:spacing w:before="240" w:after="200"/>
+              <w:rPr>
+                <w:sz w:val="20"/>
+                <w:szCs w:val="20"/>
+              </w:rPr>
+            </w:pPr>
+            <w:r>
+              <w:rPr>
+                <w:noProof/>
+                <w:sz w:val="20"/>
+                <w:szCs w:val="20"/>
+              </w:rPr>
+              <w:drawing>
+                <wp:inline distT="0" distB="0" distL="0" distR="0" wp14:anchorId="43A3BF7C" wp14:editId="464DBE7C">
+                  <wp:extent cx="1185110" cy="1185110"/>
+                  <wp:effectExtent l="0" t="0" r="0" b="0"/>
+                  <wp:docPr id="1" name="Picture 1" descr="Qr code&#10;&#10;Description automatically generated"/>
+                  <wp:cNvGraphicFramePr>
+                    <a:graphicFrameLocks xmlns:a="http://schemas.openxmlformats.org/drawingml/2006/main" noChangeAspect="1"/>
+                  </wp:cNvGraphicFramePr>
+                  <a:graphic xmlns:a="http://schemas.openxmlformats.org/drawingml/2006/main">
+                    <a:graphicData uri="http://schemas.openxmlformats.org/drawingml/2006/picture">
+                      <pic:pic xmlns:pic="http://schemas.openxmlformats.org/drawingml/2006/picture">
+                        <pic:nvPicPr>
+                          <pic:cNvPr id="1" name="Picture 1" descr="Qr code&#10;&#10;Description automatically generated"/>
+                          <pic:cNvPicPr/>
+                        </pic:nvPicPr>
+                        <pic:blipFill>
+                          <a:blip r:embed="rId9" cstate="print">
+                            <a:extLst>
+                              <a:ext uri="{28A0092B-C50C-407E-A947-70E740481C1C}">
+                                <a14:useLocalDpi xmlns:a14="http://schemas.microsoft.com/office/drawing/2010/main" val="0"/>
+                              </a:ext>
+                            </a:extLst>
+                          </a:blip>
+                          <a:stretch>
+                            <a:fillRect/>
+                          </a:stretch>
+                        </pic:blipFill>
+                        <pic:spPr>
+                          <a:xfrm>
+                            <a:off x="0" y="0"/>
+                            <a:ext cx="1191039" cy="1191039"/>
+                          </a:xfrm>
+                          <a:prstGeom prst="rect">
+                            <a:avLst/>
+                          </a:prstGeom>
+                        </pic:spPr>
+                      </pic:pic>
+                    </a:graphicData>
+                  </a:graphic>
+                </wp:inline>
+              </w:drawing>
+            </w:r>
+          </w:p>
+          <w:p>
+            <w:pPr>
+              <w:spacing w:before="240" w:after="200"/>
+            </w:pPr>
+            <w:hyperlink r:id="rId10" w:history="1">
+              <w:r>
+                <w:rPr>
+                  <w:rStyle w:val="Hyperlink"/>
+                  <w:sz w:val="20"/>
+                  <w:szCs w:val="20"/>
+                </w:rPr>
+                <w:t>https://tinyurl.com/3apzmb82</w:t>
               </w:r>
             </w:hyperlink>
             <w:r>
@@ -924,8 +1080,123 @@
       </w:rPr>
     </w:lvl>
   </w:abstractNum>
+  <w:abstractNum w:abstractNumId="1" w15:restartNumberingAfterBreak="0">
+    <w:nsid w:val="4D6267D8"/>
+    <w:multiLevelType w:val="hybridMultilevel"/>
+    <w:tmpl w:val="6CE6489C"/>
+    <w:lvl w:ilvl="0" w:tplc="741E0692">
+      <w:numFmt w:val="bullet"/>
+      <w:lvlText w:val="-"/>
+      <w:lvlJc w:val="left"/>
+      <w:pPr>
+        <w:ind w:left="720" w:hanging="360"/>
+      </w:pPr>
+      <w:rPr>
+        <w:rFonts w:ascii="Times New Roman" w:eastAsiaTheme="minorHAnsi" w:hAnsi="Times New Roman" w:cs="Times New Roman" w:hint="default"/>
+      </w:rPr>
+    </w:lvl>
+    <w:lvl w:ilvl="1" w:tplc="18090003" w:tentative="1">
+      <w:start w:val="1"/>
+      <w:numFmt w:val="bullet"/>
+      <w:lvlText w:val="o"/>
+      <w:lvlJc w:val="left"/>
+      <w:pPr>
+        <w:ind w:left="1440" w:hanging="360"/>
+      </w:pPr>
+      <w:rPr>
+        <w:rFonts w:ascii="Courier New" w:hAnsi="Courier New" w:cs="Courier New" w:hint="default"/>
+      </w:rPr>
+    </w:lvl>
+    <w:lvl w:ilvl="2" w:tplc="18090005" w:tentative="1">
+      <w:start w:val="1"/>
+      <w:numFmt w:val="bullet"/>
+      <w:lvlText w:val=""/>
+      <w:lvlJc w:val="left"/>
+      <w:pPr>
+        <w:ind w:left="2160" w:hanging="360"/>
+      </w:pPr>
+      <w:rPr>
+        <w:rFonts w:ascii="Wingdings" w:hAnsi="Wingdings" w:hint="default"/>
+      </w:rPr>
+    </w:lvl>
+    <w:lvl w:ilvl="3" w:tplc="18090001" w:tentative="1">
+      <w:start w:val="1"/>
+      <w:numFmt w:val="bullet"/>
+      <w:lvlText w:val=""/>
+      <w:lvlJc w:val="left"/>
+      <w:pPr>
+        <w:ind w:left="2880" w:hanging="360"/>
+      </w:pPr>
+      <w:rPr>
+        <w:rFonts w:ascii="Symbol" w:hAnsi="Symbol" w:hint="default"/>
+      </w:rPr>
+    </w:lvl>
+    <w:lvl w:ilvl="4" w:tplc="18090003" w:tentative="1">
+      <w:start w:val="1"/>
+      <w:numFmt w:val="bullet"/>
+      <w:lvlText w:val="o"/>
+      <w:lvlJc w:val="left"/>
+      <w:pPr>
+        <w:ind w:left="3600" w:hanging="360"/>
+      </w:pPr>
+      <w:rPr>
+        <w:rFonts w:ascii="Courier New" w:hAnsi="Courier New" w:cs="Courier New" w:hint="default"/>
+      </w:rPr>
+    </w:lvl>
+    <w:lvl w:ilvl="5" w:tplc="18090005" w:tentative="1">
+      <w:start w:val="1"/>
+      <w:numFmt w:val="bullet"/>
+      <w:lvlText w:val=""/>
+      <w:lvlJc w:val="left"/>
+      <w:pPr>
+        <w:ind w:left="4320" w:hanging="360"/>
+      </w:pPr>
+      <w:rPr>
+        <w:rFonts w:ascii="Wingdings" w:hAnsi="Wingdings" w:hint="default"/>
+      </w:rPr>
+    </w:lvl>
+    <w:lvl w:ilvl="6" w:tplc="18090001" w:tentative="1">
+      <w:start w:val="1"/>
+      <w:numFmt w:val="bullet"/>
+      <w:lvlText w:val=""/>
+      <w:lvlJc w:val="left"/>
+      <w:pPr>
+        <w:ind w:left="5040" w:hanging="360"/>
+      </w:pPr>
+      <w:rPr>
+        <w:rFonts w:ascii="Symbol" w:hAnsi="Symbol" w:hint="default"/>
+      </w:rPr>
+    </w:lvl>
+    <w:lvl w:ilvl="7" w:tplc="18090003" w:tentative="1">
+      <w:start w:val="1"/>
+      <w:numFmt w:val="bullet"/>
+      <w:lvlText w:val="o"/>
+      <w:lvlJc w:val="left"/>
+      <w:pPr>
+        <w:ind w:left="5760" w:hanging="360"/>
+      </w:pPr>
+      <w:rPr>
+        <w:rFonts w:ascii="Courier New" w:hAnsi="Courier New" w:cs="Courier New" w:hint="default"/>
+      </w:rPr>
+    </w:lvl>
+    <w:lvl w:ilvl="8" w:tplc="18090005" w:tentative="1">
+      <w:start w:val="1"/>
+      <w:numFmt w:val="bullet"/>
+      <w:lvlText w:val=""/>
+      <w:lvlJc w:val="left"/>
+      <w:pPr>
+        <w:ind w:left="6480" w:hanging="360"/>
+      </w:pPr>
+      <w:rPr>
+        <w:rFonts w:ascii="Wingdings" w:hAnsi="Wingdings" w:hint="default"/>
+      </w:rPr>
+    </w:lvl>
+  </w:abstractNum>
   <w:num w:numId="1" w16cid:durableId="364643654">
     <w:abstractNumId w:val="0"/>
+  </w:num>
+  <w:num w:numId="2" w16cid:durableId="420025933">
+    <w:abstractNumId w:val="1"/>
   </w:num>
 </w:numbering>
 </file>
@@ -1342,7 +1613,6 @@
   <w:style w:type="character" w:default="1" w:styleId="DefaultParagraphFont">
     <w:name w:val="Default Paragraph Font"/>
     <w:uiPriority w:val="1"/>
-    <w:semiHidden/>
     <w:unhideWhenUsed/>
   </w:style>
   <w:style w:type="table" w:default="1" w:styleId="TableNormal">
@@ -1435,6 +1705,17 @@
       <w:color w:val="605E5C"/>
       <w:shd w:val="clear" w:color="auto" w:fill="E1DFDD"/>
     </w:rPr>
+  </w:style>
+  <w:style w:type="paragraph" w:styleId="ListParagraph">
+    <w:name w:val="List Paragraph"/>
+    <w:basedOn w:val="Normal"/>
+    <w:uiPriority w:val="34"/>
+    <w:qFormat/>
+    <w:rsid w:val="00C1591B"/>
+    <w:pPr>
+      <w:ind w:left="720"/>
+      <w:contextualSpacing/>
+    </w:pPr>
   </w:style>
 </w:styles>
 </file>

</xml_diff>

<commit_message>
Adding in my updated Expo Profile
</commit_message>
<xml_diff>
--- a/Expo Preparation/CP_Roisin_McPhillips_2022.docx
+++ b/Expo Preparation/CP_Roisin_McPhillips_2022.docx
@@ -448,27 +448,42 @@
                 <w:sz w:val="20"/>
                 <w:szCs w:val="20"/>
               </w:rPr>
-              <w:t xml:space="preserve">allows users to scan the symbols that appear on their vehicle's dashboard and displays what each symbol means. </w:t>
-            </w:r>
-            <w:r>
-              <w:rPr>
-                <w:sz w:val="20"/>
-                <w:szCs w:val="20"/>
-              </w:rPr>
-              <w:t>I</w:t>
-            </w:r>
-            <w:r>
-              <w:rPr>
-                <w:sz w:val="20"/>
-              </w:rPr>
-              <w:t xml:space="preserve">t also </w:t>
-            </w:r>
-            <w:r>
-              <w:rPr>
-                <w:sz w:val="20"/>
-                <w:szCs w:val="20"/>
-              </w:rPr>
-              <w:t>shows or recommends nearby repair shops in situations when a mechanic is needed using GPS location. The app will also recommend phone numbers to various roadside assistance personnel as the users request when they have broken down.</w:t>
+              <w:t xml:space="preserve">allows users to </w:t>
+            </w:r>
+            <w:r>
+              <w:rPr>
+                <w:sz w:val="20"/>
+                <w:szCs w:val="20"/>
+              </w:rPr>
+              <w:t xml:space="preserve">learn about </w:t>
+            </w:r>
+            <w:r>
+              <w:rPr>
+                <w:sz w:val="20"/>
+                <w:szCs w:val="20"/>
+              </w:rPr>
+              <w:t xml:space="preserve">the </w:t>
+            </w:r>
+            <w:r>
+              <w:rPr>
+                <w:sz w:val="20"/>
+                <w:szCs w:val="20"/>
+              </w:rPr>
+              <w:t xml:space="preserve">fault </w:t>
+            </w:r>
+            <w:r>
+              <w:rPr>
+                <w:sz w:val="20"/>
+                <w:szCs w:val="20"/>
+              </w:rPr>
+              <w:t xml:space="preserve">symbols that appear on their </w:t>
+            </w:r>
+            <w:r>
+              <w:rPr>
+                <w:sz w:val="20"/>
+                <w:szCs w:val="20"/>
+              </w:rPr>
+              <w:t>vehicle's dashboard, by displaying what the fault they've experienced means.</w:t>
             </w:r>
             <w:r>
               <w:rPr>
@@ -482,21 +497,7 @@
                 <w:sz w:val="20"/>
                 <w:szCs w:val="20"/>
               </w:rPr>
-              <w:t>The app also allows users to manually select the type of fault they may be experiencing</w:t>
-            </w:r>
-            <w:r>
-              <w:rPr>
-                <w:sz w:val="20"/>
-                <w:szCs w:val="20"/>
-              </w:rPr>
-              <w:t xml:space="preserve"> </w:t>
-            </w:r>
-            <w:r>
-              <w:rPr>
-                <w:sz w:val="20"/>
-                <w:szCs w:val="20"/>
-              </w:rPr>
-              <w:t>by using a Q&amp;A Forum.</w:t>
+              <w:t>The app allows users to manually select the type of fault they may be experiencing using a Q&amp;A Forum. The app will also recommend phone numbers to various roadside assistance personnel, as the users request, when they have broken down. </w:t>
             </w:r>
           </w:p>
         </w:tc>

</xml_diff>